<commit_message>
:link del github en el manual
</commit_message>
<xml_diff>
--- a/Desafio1_BalmoreMendoza_Doc.docx
+++ b/Desafio1_BalmoreMendoza_Doc.docx
@@ -437,38 +437,39 @@
           <w:bCs/>
         </w:rPr>
       </w:pPr>
-      <w:proofErr w:type="gramStart"/>
       <w:r>
         <w:rPr>
           <w:b/>
           <w:bCs/>
         </w:rPr>
-        <w:t>Link</w:t>
-      </w:r>
-      <w:proofErr w:type="gramEnd"/>
+        <w:t xml:space="preserve">Link del </w:t>
+      </w:r>
+      <w:proofErr w:type="spellStart"/>
       <w:r>
         <w:rPr>
           <w:b/>
           <w:bCs/>
         </w:rPr>
-        <w:t xml:space="preserve"> del </w:t>
-      </w:r>
-      <w:proofErr w:type="spellStart"/>
+        <w:t>Github</w:t>
+      </w:r>
+      <w:proofErr w:type="spellEnd"/>
       <w:r>
         <w:rPr>
           <w:b/>
           <w:bCs/>
         </w:rPr>
-        <w:t>Github</w:t>
-      </w:r>
-      <w:proofErr w:type="spellEnd"/>
-      <w:r>
-        <w:rPr>
-          <w:b/>
-          <w:bCs/>
-        </w:rPr>
         <w:t xml:space="preserve">: </w:t>
       </w:r>
+      <w:hyperlink r:id="rId5" w:history="1">
+        <w:r>
+          <w:rPr>
+            <w:rStyle w:val="Hipervnculo"/>
+            <w:b/>
+            <w:bCs/>
+          </w:rPr>
+          <w:t>https://github.com/FrankMen06/Desafio1DMD_BalmoreMendoza.git</w:t>
+        </w:r>
+      </w:hyperlink>
     </w:p>
     <w:p/>
     <w:p/>
@@ -482,6 +483,9 @@
     </w:p>
     <w:p>
       <w:r>
+        <w:rPr>
+          <w:noProof/>
+        </w:rPr>
         <w:drawing>
           <wp:anchor distT="0" distB="0" distL="114300" distR="114300" simplePos="0" relativeHeight="251679744" behindDoc="0" locked="0" layoutInCell="1" allowOverlap="1" wp14:anchorId="3140DC73" wp14:editId="1F9A9F19">
             <wp:simplePos x="0" y="0"/>
@@ -514,7 +518,7 @@
                     <pic:cNvPicPr/>
                   </pic:nvPicPr>
                   <pic:blipFill>
-                    <a:blip r:embed="rId5">
+                    <a:blip r:embed="rId6">
                       <a:extLst>
                         <a:ext uri="{28A0092B-C50C-407E-A947-70E740481C1C}">
                           <a14:useLocalDpi xmlns:a14="http://schemas.microsoft.com/office/drawing/2010/main" val="0"/>
@@ -570,6 +574,9 @@
     </w:p>
     <w:p>
       <w:r>
+        <w:rPr>
+          <w:noProof/>
+        </w:rPr>
         <w:drawing>
           <wp:anchor distT="0" distB="0" distL="114300" distR="114300" simplePos="0" relativeHeight="251665408" behindDoc="0" locked="0" layoutInCell="1" allowOverlap="1" wp14:anchorId="2B7E7438" wp14:editId="50808FF2">
             <wp:simplePos x="0" y="0"/>
@@ -602,7 +609,7 @@
                     <pic:cNvPicPr/>
                   </pic:nvPicPr>
                   <pic:blipFill>
-                    <a:blip r:embed="rId6">
+                    <a:blip r:embed="rId7">
                       <a:extLst>
                         <a:ext uri="{28A0092B-C50C-407E-A947-70E740481C1C}">
                           <a14:useLocalDpi xmlns:a14="http://schemas.microsoft.com/office/drawing/2010/main" val="0"/>
@@ -669,6 +676,9 @@
     </w:p>
     <w:p>
       <w:r>
+        <w:rPr>
+          <w:noProof/>
+        </w:rPr>
         <w:drawing>
           <wp:anchor distT="0" distB="0" distL="114300" distR="114300" simplePos="0" relativeHeight="251666432" behindDoc="0" locked="0" layoutInCell="1" allowOverlap="1" wp14:anchorId="397CDD41" wp14:editId="5A1A6671">
             <wp:simplePos x="0" y="0"/>
@@ -701,7 +711,7 @@
                     <pic:cNvPicPr/>
                   </pic:nvPicPr>
                   <pic:blipFill>
-                    <a:blip r:embed="rId7">
+                    <a:blip r:embed="rId8">
                       <a:extLst>
                         <a:ext uri="{28A0092B-C50C-407E-A947-70E740481C1C}">
                           <a14:useLocalDpi xmlns:a14="http://schemas.microsoft.com/office/drawing/2010/main" val="0"/>
@@ -754,6 +764,9 @@
     </w:p>
     <w:p>
       <w:r>
+        <w:rPr>
+          <w:noProof/>
+        </w:rPr>
         <w:drawing>
           <wp:anchor distT="0" distB="0" distL="114300" distR="114300" simplePos="0" relativeHeight="251667456" behindDoc="0" locked="0" layoutInCell="1" allowOverlap="1" wp14:anchorId="2E04B6FC" wp14:editId="51BC3F97">
             <wp:simplePos x="0" y="0"/>
@@ -786,7 +799,7 @@
                     <pic:cNvPicPr/>
                   </pic:nvPicPr>
                   <pic:blipFill>
-                    <a:blip r:embed="rId8">
+                    <a:blip r:embed="rId9">
                       <a:extLst>
                         <a:ext uri="{28A0092B-C50C-407E-A947-70E740481C1C}">
                           <a14:useLocalDpi xmlns:a14="http://schemas.microsoft.com/office/drawing/2010/main" val="0"/>
@@ -839,6 +852,9 @@
     </w:p>
     <w:p>
       <w:r>
+        <w:rPr>
+          <w:noProof/>
+        </w:rPr>
         <w:drawing>
           <wp:anchor distT="0" distB="0" distL="114300" distR="114300" simplePos="0" relativeHeight="251668480" behindDoc="0" locked="0" layoutInCell="1" allowOverlap="1" wp14:anchorId="74CDF21D" wp14:editId="257C5AFC">
             <wp:simplePos x="0" y="0"/>
@@ -871,7 +887,7 @@
                     <pic:cNvPicPr/>
                   </pic:nvPicPr>
                   <pic:blipFill>
-                    <a:blip r:embed="rId9">
+                    <a:blip r:embed="rId10">
                       <a:extLst>
                         <a:ext uri="{28A0092B-C50C-407E-A947-70E740481C1C}">
                           <a14:useLocalDpi xmlns:a14="http://schemas.microsoft.com/office/drawing/2010/main" val="0"/>
@@ -916,6 +932,9 @@
     <w:p/>
     <w:p>
       <w:r>
+        <w:rPr>
+          <w:noProof/>
+        </w:rPr>
         <w:drawing>
           <wp:anchor distT="0" distB="0" distL="114300" distR="114300" simplePos="0" relativeHeight="251669504" behindDoc="0" locked="0" layoutInCell="1" allowOverlap="1" wp14:anchorId="1CF50D24" wp14:editId="714725E6">
             <wp:simplePos x="0" y="0"/>
@@ -948,7 +967,7 @@
                     <pic:cNvPicPr/>
                   </pic:nvPicPr>
                   <pic:blipFill>
-                    <a:blip r:embed="rId10">
+                    <a:blip r:embed="rId11">
                       <a:extLst>
                         <a:ext uri="{28A0092B-C50C-407E-A947-70E740481C1C}">
                           <a14:useLocalDpi xmlns:a14="http://schemas.microsoft.com/office/drawing/2010/main" val="0"/>
@@ -998,6 +1017,9 @@
     </w:p>
     <w:p>
       <w:r>
+        <w:rPr>
+          <w:noProof/>
+        </w:rPr>
         <w:drawing>
           <wp:anchor distT="0" distB="0" distL="114300" distR="114300" simplePos="0" relativeHeight="251670528" behindDoc="0" locked="0" layoutInCell="1" allowOverlap="1" wp14:anchorId="6EB14FC2" wp14:editId="4BF21BBA">
             <wp:simplePos x="0" y="0"/>
@@ -1030,7 +1052,7 @@
                     <pic:cNvPicPr/>
                   </pic:nvPicPr>
                   <pic:blipFill>
-                    <a:blip r:embed="rId11">
+                    <a:blip r:embed="rId12">
                       <a:extLst>
                         <a:ext uri="{28A0092B-C50C-407E-A947-70E740481C1C}">
                           <a14:useLocalDpi xmlns:a14="http://schemas.microsoft.com/office/drawing/2010/main" val="0"/>
@@ -1087,6 +1109,9 @@
     </w:p>
     <w:p>
       <w:r>
+        <w:rPr>
+          <w:noProof/>
+        </w:rPr>
         <w:drawing>
           <wp:anchor distT="0" distB="0" distL="114300" distR="114300" simplePos="0" relativeHeight="251673600" behindDoc="0" locked="0" layoutInCell="1" allowOverlap="1" wp14:anchorId="3F538AA8" wp14:editId="476F86E8">
             <wp:simplePos x="0" y="0"/>
@@ -1119,7 +1144,7 @@
                     <pic:cNvPicPr/>
                   </pic:nvPicPr>
                   <pic:blipFill>
-                    <a:blip r:embed="rId12">
+                    <a:blip r:embed="rId13">
                       <a:extLst>
                         <a:ext uri="{28A0092B-C50C-407E-A947-70E740481C1C}">
                           <a14:useLocalDpi xmlns:a14="http://schemas.microsoft.com/office/drawing/2010/main" val="0"/>
@@ -1161,6 +1186,9 @@
     <w:p/>
     <w:p>
       <w:r>
+        <w:rPr>
+          <w:noProof/>
+        </w:rPr>
         <w:lastRenderedPageBreak/>
         <w:drawing>
           <wp:anchor distT="0" distB="0" distL="114300" distR="114300" simplePos="0" relativeHeight="251671552" behindDoc="0" locked="0" layoutInCell="1" allowOverlap="1" wp14:anchorId="736D9AD6" wp14:editId="69336BDA">
@@ -1194,7 +1222,7 @@
                     <pic:cNvPicPr/>
                   </pic:nvPicPr>
                   <pic:blipFill>
-                    <a:blip r:embed="rId13">
+                    <a:blip r:embed="rId14">
                       <a:extLst>
                         <a:ext uri="{28A0092B-C50C-407E-A947-70E740481C1C}">
                           <a14:useLocalDpi xmlns:a14="http://schemas.microsoft.com/office/drawing/2010/main" val="0"/>
@@ -1245,6 +1273,9 @@
     <w:p/>
     <w:p>
       <w:r>
+        <w:rPr>
+          <w:noProof/>
+        </w:rPr>
         <w:drawing>
           <wp:anchor distT="0" distB="0" distL="114300" distR="114300" simplePos="0" relativeHeight="251672576" behindDoc="0" locked="0" layoutInCell="1" allowOverlap="1" wp14:anchorId="0EF8B4A9" wp14:editId="4CF31F14">
             <wp:simplePos x="0" y="0"/>
@@ -1277,7 +1308,7 @@
                     <pic:cNvPicPr/>
                   </pic:nvPicPr>
                   <pic:blipFill>
-                    <a:blip r:embed="rId14">
+                    <a:blip r:embed="rId15">
                       <a:extLst>
                         <a:ext uri="{28A0092B-C50C-407E-A947-70E740481C1C}">
                           <a14:useLocalDpi xmlns:a14="http://schemas.microsoft.com/office/drawing/2010/main" val="0"/>
@@ -1338,6 +1369,9 @@
     </w:p>
     <w:p>
       <w:r>
+        <w:rPr>
+          <w:noProof/>
+        </w:rPr>
         <w:drawing>
           <wp:anchor distT="0" distB="0" distL="114300" distR="114300" simplePos="0" relativeHeight="251674624" behindDoc="0" locked="0" layoutInCell="1" allowOverlap="1" wp14:anchorId="5C7129BC" wp14:editId="5A312A9D">
             <wp:simplePos x="0" y="0"/>
@@ -1370,7 +1404,7 @@
                     <pic:cNvPicPr/>
                   </pic:nvPicPr>
                   <pic:blipFill>
-                    <a:blip r:embed="rId15">
+                    <a:blip r:embed="rId16">
                       <a:extLst>
                         <a:ext uri="{28A0092B-C50C-407E-A947-70E740481C1C}">
                           <a14:useLocalDpi xmlns:a14="http://schemas.microsoft.com/office/drawing/2010/main" val="0"/>
@@ -1418,6 +1452,9 @@
     <w:p/>
     <w:p>
       <w:r>
+        <w:rPr>
+          <w:noProof/>
+        </w:rPr>
         <w:drawing>
           <wp:anchor distT="0" distB="0" distL="114300" distR="114300" simplePos="0" relativeHeight="251675648" behindDoc="0" locked="0" layoutInCell="1" allowOverlap="1" wp14:anchorId="0041DF31" wp14:editId="73718040">
             <wp:simplePos x="0" y="0"/>
@@ -1450,7 +1487,7 @@
                     <pic:cNvPicPr/>
                   </pic:nvPicPr>
                   <pic:blipFill>
-                    <a:blip r:embed="rId16">
+                    <a:blip r:embed="rId17">
                       <a:extLst>
                         <a:ext uri="{28A0092B-C50C-407E-A947-70E740481C1C}">
                           <a14:useLocalDpi xmlns:a14="http://schemas.microsoft.com/office/drawing/2010/main" val="0"/>
@@ -1488,6 +1525,9 @@
     </w:p>
     <w:p>
       <w:r>
+        <w:rPr>
+          <w:noProof/>
+        </w:rPr>
         <w:drawing>
           <wp:anchor distT="0" distB="0" distL="114300" distR="114300" simplePos="0" relativeHeight="251676672" behindDoc="0" locked="0" layoutInCell="1" allowOverlap="1" wp14:anchorId="06A1BD87" wp14:editId="7335946A">
             <wp:simplePos x="0" y="0"/>
@@ -1520,7 +1560,7 @@
                     <pic:cNvPicPr/>
                   </pic:nvPicPr>
                   <pic:blipFill>
-                    <a:blip r:embed="rId17">
+                    <a:blip r:embed="rId18">
                       <a:extLst>
                         <a:ext uri="{28A0092B-C50C-407E-A947-70E740481C1C}">
                           <a14:useLocalDpi xmlns:a14="http://schemas.microsoft.com/office/drawing/2010/main" val="0"/>
@@ -1595,7 +1635,7 @@
                     <pic:cNvPicPr/>
                   </pic:nvPicPr>
                   <pic:blipFill>
-                    <a:blip r:embed="rId18"/>
+                    <a:blip r:embed="rId19"/>
                     <a:stretch>
                       <a:fillRect/>
                     </a:stretch>
@@ -1627,8 +1667,11 @@
     </w:p>
     <w:p>
       <w:r>
+        <w:rPr>
+          <w:noProof/>
+        </w:rPr>
         <w:drawing>
-          <wp:anchor distT="0" distB="0" distL="114300" distR="114300" simplePos="0" relativeHeight="251677696" behindDoc="0" locked="0" layoutInCell="1" allowOverlap="1" wp14:anchorId="3FBB508E" wp14:editId="31EC360D">
+          <wp:anchor distT="0" distB="0" distL="114300" distR="114300" simplePos="0" relativeHeight="251677696" behindDoc="0" locked="0" layoutInCell="1" allowOverlap="1" wp14:anchorId="3FBB508E" wp14:editId="2C44212E">
             <wp:simplePos x="0" y="0"/>
             <wp:positionH relativeFrom="column">
               <wp:posOffset>-3810</wp:posOffset>
@@ -1659,7 +1702,7 @@
                     <pic:cNvPicPr/>
                   </pic:nvPicPr>
                   <pic:blipFill>
-                    <a:blip r:embed="rId19" cstate="print">
+                    <a:blip r:embed="rId20" cstate="print">
                       <a:extLst>
                         <a:ext uri="{28A0092B-C50C-407E-A947-70E740481C1C}">
                           <a14:useLocalDpi xmlns:a14="http://schemas.microsoft.com/office/drawing/2010/main" val="0"/>
@@ -1710,6 +1753,9 @@
     <w:p/>
     <w:p>
       <w:r>
+        <w:rPr>
+          <w:noProof/>
+        </w:rPr>
         <w:drawing>
           <wp:inline distT="0" distB="0" distL="0" distR="0" wp14:anchorId="236C4BB7" wp14:editId="4735DCA0">
             <wp:extent cx="5612130" cy="3340735"/>
@@ -1726,7 +1772,7 @@
                     <pic:cNvPicPr/>
                   </pic:nvPicPr>
                   <pic:blipFill>
-                    <a:blip r:embed="rId20"/>
+                    <a:blip r:embed="rId21"/>
                     <a:stretch>
                       <a:fillRect/>
                     </a:stretch>
@@ -1755,6 +1801,9 @@
     </w:p>
     <w:p>
       <w:r>
+        <w:rPr>
+          <w:noProof/>
+        </w:rPr>
         <w:drawing>
           <wp:inline distT="0" distB="0" distL="0" distR="0" wp14:anchorId="618757EA" wp14:editId="513B9173">
             <wp:extent cx="5612130" cy="3002280"/>
@@ -1771,7 +1820,7 @@
                     <pic:cNvPicPr/>
                   </pic:nvPicPr>
                   <pic:blipFill>
-                    <a:blip r:embed="rId21"/>
+                    <a:blip r:embed="rId22"/>
                     <a:stretch>
                       <a:fillRect/>
                     </a:stretch>
@@ -1796,6 +1845,9 @@
     <w:p/>
     <w:p>
       <w:r>
+        <w:rPr>
+          <w:noProof/>
+        </w:rPr>
         <w:lastRenderedPageBreak/>
         <w:drawing>
           <wp:anchor distT="0" distB="0" distL="114300" distR="114300" simplePos="0" relativeHeight="251678720" behindDoc="0" locked="0" layoutInCell="1" allowOverlap="1" wp14:anchorId="5E2AEF30" wp14:editId="50C1F5B1">
@@ -1829,7 +1881,7 @@
                     <pic:cNvPicPr/>
                   </pic:nvPicPr>
                   <pic:blipFill>
-                    <a:blip r:embed="rId22">
+                    <a:blip r:embed="rId23">
                       <a:extLst>
                         <a:ext uri="{28A0092B-C50C-407E-A947-70E740481C1C}">
                           <a14:useLocalDpi xmlns:a14="http://schemas.microsoft.com/office/drawing/2010/main" val="0"/>
@@ -1864,6 +1916,9 @@
     </w:p>
     <w:p>
       <w:r>
+        <w:rPr>
+          <w:noProof/>
+        </w:rPr>
         <w:drawing>
           <wp:inline distT="0" distB="0" distL="0" distR="0" wp14:anchorId="6B9DBD69" wp14:editId="18F9A1AC">
             <wp:extent cx="5612130" cy="4031615"/>
@@ -1880,7 +1935,7 @@
                     <pic:cNvPicPr/>
                   </pic:nvPicPr>
                   <pic:blipFill>
-                    <a:blip r:embed="rId23"/>
+                    <a:blip r:embed="rId24"/>
                     <a:stretch>
                       <a:fillRect/>
                     </a:stretch>
@@ -1906,6 +1961,9 @@
     <w:p/>
     <w:p>
       <w:r>
+        <w:rPr>
+          <w:noProof/>
+        </w:rPr>
         <w:lastRenderedPageBreak/>
         <w:drawing>
           <wp:inline distT="0" distB="0" distL="0" distR="0" wp14:anchorId="26A23731" wp14:editId="190467EC">
@@ -1923,7 +1981,7 @@
                     <pic:cNvPicPr/>
                   </pic:nvPicPr>
                   <pic:blipFill>
-                    <a:blip r:embed="rId24"/>
+                    <a:blip r:embed="rId25"/>
                     <a:stretch>
                       <a:fillRect/>
                     </a:stretch>
@@ -2869,6 +2927,29 @@
       <w:spacing w:val="5"/>
     </w:rPr>
   </w:style>
+  <w:style w:type="character" w:styleId="Hipervnculo">
+    <w:name w:val="Hyperlink"/>
+    <w:basedOn w:val="Fuentedeprrafopredeter"/>
+    <w:uiPriority w:val="99"/>
+    <w:unhideWhenUsed/>
+    <w:rsid w:val="0064783F"/>
+    <w:rPr>
+      <w:color w:val="467886" w:themeColor="hyperlink"/>
+      <w:u w:val="single"/>
+    </w:rPr>
+  </w:style>
+  <w:style w:type="character" w:styleId="Mencinsinresolver">
+    <w:name w:val="Unresolved Mention"/>
+    <w:basedOn w:val="Fuentedeprrafopredeter"/>
+    <w:uiPriority w:val="99"/>
+    <w:semiHidden/>
+    <w:unhideWhenUsed/>
+    <w:rsid w:val="0064783F"/>
+    <w:rPr>
+      <w:color w:val="605E5C"/>
+      <w:shd w:val="clear" w:color="auto" w:fill="E1DFDD"/>
+    </w:rPr>
+  </w:style>
 </w:styles>
 </file>
 

</xml_diff>